<commit_message>
[documentation] technisch ontwerp aangepast
</commit_message>
<xml_diff>
--- a/doc/Technisch Ontwerp.docx
+++ b/doc/Technisch Ontwerp.docx
@@ -1,6 +1,6 @@
 
 <file path=word/document.xml><?xml version="1.0" encoding="utf-8"?>
-<w:document xmlns:wpc="http://schemas.microsoft.com/office/word/2010/wordprocessingCanvas" xmlns:mc="http://schemas.openxmlformats.org/markup-compatibility/2006" xmlns:o="urn:schemas-microsoft-com:office:office" xmlns:r="http://schemas.openxmlformats.org/officeDocument/2006/relationships" xmlns:m="http://schemas.openxmlformats.org/officeDocument/2006/math" xmlns:v="urn:schemas-microsoft-com:vml" xmlns:wp14="http://schemas.microsoft.com/office/word/2010/wordprocessingDrawing" xmlns:wp="http://schemas.openxmlformats.org/drawingml/2006/wordprocessingDrawing" xmlns:w10="urn:schemas-microsoft-com:office:word" xmlns:w="http://schemas.openxmlformats.org/wordprocessingml/2006/main" xmlns:w14="http://schemas.microsoft.com/office/word/2010/wordml" xmlns:w15="http://schemas.microsoft.com/office/word/2012/wordml" xmlns:wpg="http://schemas.microsoft.com/office/word/2010/wordprocessingGroup" xmlns:wpi="http://schemas.microsoft.com/office/word/2010/wordprocessingInk" xmlns:wne="http://schemas.microsoft.com/office/word/2006/wordml" xmlns:wps="http://schemas.microsoft.com/office/word/2010/wordprocessingShape" mc:Ignorable="w14 w15 wp14">
+<w:document xmlns:wpc="http://schemas.microsoft.com/office/word/2010/wordprocessingCanvas" xmlns:cx="http://schemas.microsoft.com/office/drawing/2014/chartex" xmlns:cx1="http://schemas.microsoft.com/office/drawing/2015/9/8/chartex" xmlns:cx2="http://schemas.microsoft.com/office/drawing/2015/10/21/chartex" xmlns:cx3="http://schemas.microsoft.com/office/drawing/2016/5/9/chartex" xmlns:cx4="http://schemas.microsoft.com/office/drawing/2016/5/10/chartex" xmlns:cx5="http://schemas.microsoft.com/office/drawing/2016/5/11/chartex" xmlns:cx6="http://schemas.microsoft.com/office/drawing/2016/5/12/chartex" xmlns:cx7="http://schemas.microsoft.com/office/drawing/2016/5/13/chartex" xmlns:cx8="http://schemas.microsoft.com/office/drawing/2016/5/14/chartex" xmlns:mc="http://schemas.openxmlformats.org/markup-compatibility/2006" xmlns:aink="http://schemas.microsoft.com/office/drawing/2016/ink" xmlns:am3d="http://schemas.microsoft.com/office/drawing/2017/model3d" xmlns:o="urn:schemas-microsoft-com:office:office" xmlns:r="http://schemas.openxmlformats.org/officeDocument/2006/relationships" xmlns:m="http://schemas.openxmlformats.org/officeDocument/2006/math" xmlns:v="urn:schemas-microsoft-com:vml" xmlns:wp14="http://schemas.microsoft.com/office/word/2010/wordprocessingDrawing" xmlns:wp="http://schemas.openxmlformats.org/drawingml/2006/wordprocessingDrawing" xmlns:w10="urn:schemas-microsoft-com:office:word" xmlns:w="http://schemas.openxmlformats.org/wordprocessingml/2006/main" xmlns:w14="http://schemas.microsoft.com/office/word/2010/wordml" xmlns:w15="http://schemas.microsoft.com/office/word/2012/wordml" xmlns:w16cid="http://schemas.microsoft.com/office/word/2016/wordml/cid" xmlns:w16se="http://schemas.microsoft.com/office/word/2015/wordml/symex" xmlns:wpg="http://schemas.microsoft.com/office/word/2010/wordprocessingGroup" xmlns:wpi="http://schemas.microsoft.com/office/word/2010/wordprocessingInk" xmlns:wne="http://schemas.microsoft.com/office/word/2006/wordml" xmlns:wps="http://schemas.microsoft.com/office/word/2010/wordprocessingShape" mc:Ignorable="w14 w15 w16se w16cid wp14">
   <w:body>
     <w:p>
       <w:pPr>
@@ -243,6 +243,13 @@
     </w:p>
     <w:sdt>
       <w:sdtPr>
+        <w:rPr>
+          <w:rFonts w:asciiTheme="minorHAnsi" w:eastAsiaTheme="minorHAnsi" w:hAnsiTheme="minorHAnsi" w:cstheme="minorBidi"/>
+          <w:color w:val="auto"/>
+          <w:sz w:val="22"/>
+          <w:szCs w:val="22"/>
+          <w:lang w:eastAsia="en-US"/>
+        </w:rPr>
         <w:id w:val="966473694"/>
         <w:docPartObj>
           <w:docPartGallery w:val="Table of Contents"/>
@@ -251,13 +258,8 @@
       </w:sdtPr>
       <w:sdtEndPr>
         <w:rPr>
-          <w:rFonts w:asciiTheme="minorHAnsi" w:eastAsiaTheme="minorHAnsi" w:hAnsiTheme="minorHAnsi" w:cstheme="minorBidi"/>
           <w:b/>
           <w:bCs/>
-          <w:color w:val="auto"/>
-          <w:sz w:val="22"/>
-          <w:szCs w:val="22"/>
-          <w:lang w:eastAsia="en-US"/>
         </w:rPr>
       </w:sdtEndPr>
       <w:sdtContent>
@@ -276,7 +278,9 @@
               <w:tab w:val="right" w:leader="dot" w:pos="9062"/>
             </w:tabs>
             <w:rPr>
+              <w:rFonts w:eastAsiaTheme="minorEastAsia"/>
               <w:noProof/>
+              <w:lang w:eastAsia="nl-NL"/>
             </w:rPr>
           </w:pPr>
           <w:r>
@@ -288,7 +292,7 @@
           <w:r>
             <w:fldChar w:fldCharType="separate"/>
           </w:r>
-          <w:hyperlink w:anchor="_Toc510703511" w:history="1">
+          <w:hyperlink w:anchor="_Toc510705574" w:history="1">
             <w:r>
               <w:rPr>
                 <w:rStyle w:val="Hyperlink"/>
@@ -315,7 +319,7 @@
                 <w:noProof/>
                 <w:webHidden/>
               </w:rPr>
-              <w:instrText xml:space="preserve"> PAGEREF _Toc510703511 \h </w:instrText>
+              <w:instrText xml:space="preserve"> PAGEREF _Toc510705574 \h </w:instrText>
             </w:r>
             <w:r>
               <w:rPr>
@@ -353,10 +357,12 @@
               <w:tab w:val="right" w:leader="dot" w:pos="9062"/>
             </w:tabs>
             <w:rPr>
+              <w:rFonts w:eastAsiaTheme="minorEastAsia"/>
               <w:noProof/>
+              <w:lang w:eastAsia="nl-NL"/>
             </w:rPr>
           </w:pPr>
-          <w:hyperlink w:anchor="_Toc510703512" w:history="1">
+          <w:hyperlink w:anchor="_Toc510705575" w:history="1">
             <w:r>
               <w:rPr>
                 <w:rStyle w:val="Hyperlink"/>
@@ -383,7 +389,7 @@
                 <w:noProof/>
                 <w:webHidden/>
               </w:rPr>
-              <w:instrText xml:space="preserve"> PAGEREF _Toc510703512 \h </w:instrText>
+              <w:instrText xml:space="preserve"> PAGEREF _Toc510705575 \h </w:instrText>
             </w:r>
             <w:r>
               <w:rPr>
@@ -421,10 +427,12 @@
               <w:tab w:val="right" w:leader="dot" w:pos="9062"/>
             </w:tabs>
             <w:rPr>
+              <w:rFonts w:eastAsiaTheme="minorEastAsia"/>
               <w:noProof/>
+              <w:lang w:eastAsia="nl-NL"/>
             </w:rPr>
           </w:pPr>
-          <w:hyperlink w:anchor="_Toc510703513" w:history="1">
+          <w:hyperlink w:anchor="_Toc510705576" w:history="1">
             <w:r>
               <w:rPr>
                 <w:rStyle w:val="Hyperlink"/>
@@ -451,7 +459,7 @@
                 <w:noProof/>
                 <w:webHidden/>
               </w:rPr>
-              <w:instrText xml:space="preserve"> PAGEREF _Toc510703513 \h </w:instrText>
+              <w:instrText xml:space="preserve"> PAGEREF _Toc510705576 \h </w:instrText>
             </w:r>
             <w:r>
               <w:rPr>
@@ -471,7 +479,1197 @@
                 <w:noProof/>
                 <w:webHidden/>
               </w:rPr>
-              <w:t>4</w:t>
+              <w:t>5</w:t>
+            </w:r>
+            <w:r>
+              <w:rPr>
+                <w:noProof/>
+                <w:webHidden/>
+              </w:rPr>
+              <w:fldChar w:fldCharType="end"/>
+            </w:r>
+          </w:hyperlink>
+        </w:p>
+        <w:p>
+          <w:pPr>
+            <w:pStyle w:val="Inhopg2"/>
+            <w:tabs>
+              <w:tab w:val="right" w:leader="dot" w:pos="9062"/>
+            </w:tabs>
+            <w:rPr>
+              <w:rFonts w:eastAsiaTheme="minorEastAsia"/>
+              <w:noProof/>
+              <w:lang w:eastAsia="nl-NL"/>
+            </w:rPr>
+          </w:pPr>
+          <w:hyperlink w:anchor="_Toc510705577" w:history="1">
+            <w:r>
+              <w:rPr>
+                <w:rStyle w:val="Hyperlink"/>
+                <w:noProof/>
+              </w:rPr>
+              <w:t>LeathermanLars</w:t>
+            </w:r>
+            <w:r>
+              <w:rPr>
+                <w:noProof/>
+                <w:webHidden/>
+              </w:rPr>
+              <w:tab/>
+            </w:r>
+            <w:r>
+              <w:rPr>
+                <w:noProof/>
+                <w:webHidden/>
+              </w:rPr>
+              <w:fldChar w:fldCharType="begin"/>
+            </w:r>
+            <w:r>
+              <w:rPr>
+                <w:noProof/>
+                <w:webHidden/>
+              </w:rPr>
+              <w:instrText xml:space="preserve"> PAGEREF _Toc510705577 \h </w:instrText>
+            </w:r>
+            <w:r>
+              <w:rPr>
+                <w:noProof/>
+                <w:webHidden/>
+              </w:rPr>
+            </w:r>
+            <w:r>
+              <w:rPr>
+                <w:noProof/>
+                <w:webHidden/>
+              </w:rPr>
+              <w:fldChar w:fldCharType="separate"/>
+            </w:r>
+            <w:r>
+              <w:rPr>
+                <w:noProof/>
+                <w:webHidden/>
+              </w:rPr>
+              <w:t>5</w:t>
+            </w:r>
+            <w:r>
+              <w:rPr>
+                <w:noProof/>
+                <w:webHidden/>
+              </w:rPr>
+              <w:fldChar w:fldCharType="end"/>
+            </w:r>
+          </w:hyperlink>
+        </w:p>
+        <w:p>
+          <w:pPr>
+            <w:pStyle w:val="Inhopg2"/>
+            <w:tabs>
+              <w:tab w:val="right" w:leader="dot" w:pos="9062"/>
+            </w:tabs>
+            <w:rPr>
+              <w:rFonts w:eastAsiaTheme="minorEastAsia"/>
+              <w:noProof/>
+              <w:lang w:eastAsia="nl-NL"/>
+            </w:rPr>
+          </w:pPr>
+          <w:hyperlink w:anchor="_Toc510705578" w:history="1">
+            <w:r>
+              <w:rPr>
+                <w:rStyle w:val="Hyperlink"/>
+                <w:noProof/>
+              </w:rPr>
+              <w:t>Player</w:t>
+            </w:r>
+            <w:r>
+              <w:rPr>
+                <w:noProof/>
+                <w:webHidden/>
+              </w:rPr>
+              <w:tab/>
+            </w:r>
+            <w:r>
+              <w:rPr>
+                <w:noProof/>
+                <w:webHidden/>
+              </w:rPr>
+              <w:fldChar w:fldCharType="begin"/>
+            </w:r>
+            <w:r>
+              <w:rPr>
+                <w:noProof/>
+                <w:webHidden/>
+              </w:rPr>
+              <w:instrText xml:space="preserve"> PAGEREF _Toc510705578 \h </w:instrText>
+            </w:r>
+            <w:r>
+              <w:rPr>
+                <w:noProof/>
+                <w:webHidden/>
+              </w:rPr>
+            </w:r>
+            <w:r>
+              <w:rPr>
+                <w:noProof/>
+                <w:webHidden/>
+              </w:rPr>
+              <w:fldChar w:fldCharType="separate"/>
+            </w:r>
+            <w:r>
+              <w:rPr>
+                <w:noProof/>
+                <w:webHidden/>
+              </w:rPr>
+              <w:t>5</w:t>
+            </w:r>
+            <w:r>
+              <w:rPr>
+                <w:noProof/>
+                <w:webHidden/>
+              </w:rPr>
+              <w:fldChar w:fldCharType="end"/>
+            </w:r>
+          </w:hyperlink>
+        </w:p>
+        <w:p>
+          <w:pPr>
+            <w:pStyle w:val="Inhopg2"/>
+            <w:tabs>
+              <w:tab w:val="right" w:leader="dot" w:pos="9062"/>
+            </w:tabs>
+            <w:rPr>
+              <w:rFonts w:eastAsiaTheme="minorEastAsia"/>
+              <w:noProof/>
+              <w:lang w:eastAsia="nl-NL"/>
+            </w:rPr>
+          </w:pPr>
+          <w:hyperlink w:anchor="_Toc510705579" w:history="1">
+            <w:r>
+              <w:rPr>
+                <w:rStyle w:val="Hyperlink"/>
+                <w:noProof/>
+              </w:rPr>
+              <w:t>Bullet</w:t>
+            </w:r>
+            <w:r>
+              <w:rPr>
+                <w:noProof/>
+                <w:webHidden/>
+              </w:rPr>
+              <w:tab/>
+            </w:r>
+            <w:r>
+              <w:rPr>
+                <w:noProof/>
+                <w:webHidden/>
+              </w:rPr>
+              <w:fldChar w:fldCharType="begin"/>
+            </w:r>
+            <w:r>
+              <w:rPr>
+                <w:noProof/>
+                <w:webHidden/>
+              </w:rPr>
+              <w:instrText xml:space="preserve"> PAGEREF _Toc510705579 \h </w:instrText>
+            </w:r>
+            <w:r>
+              <w:rPr>
+                <w:noProof/>
+                <w:webHidden/>
+              </w:rPr>
+            </w:r>
+            <w:r>
+              <w:rPr>
+                <w:noProof/>
+                <w:webHidden/>
+              </w:rPr>
+              <w:fldChar w:fldCharType="separate"/>
+            </w:r>
+            <w:r>
+              <w:rPr>
+                <w:noProof/>
+                <w:webHidden/>
+              </w:rPr>
+              <w:t>5</w:t>
+            </w:r>
+            <w:r>
+              <w:rPr>
+                <w:noProof/>
+                <w:webHidden/>
+              </w:rPr>
+              <w:fldChar w:fldCharType="end"/>
+            </w:r>
+          </w:hyperlink>
+        </w:p>
+        <w:p>
+          <w:pPr>
+            <w:pStyle w:val="Inhopg2"/>
+            <w:tabs>
+              <w:tab w:val="right" w:leader="dot" w:pos="9062"/>
+            </w:tabs>
+            <w:rPr>
+              <w:rFonts w:eastAsiaTheme="minorEastAsia"/>
+              <w:noProof/>
+              <w:lang w:eastAsia="nl-NL"/>
+            </w:rPr>
+          </w:pPr>
+          <w:hyperlink w:anchor="_Toc510705580" w:history="1">
+            <w:r>
+              <w:rPr>
+                <w:rStyle w:val="Hyperlink"/>
+                <w:noProof/>
+              </w:rPr>
+              <w:t>Snake</w:t>
+            </w:r>
+            <w:r>
+              <w:rPr>
+                <w:noProof/>
+                <w:webHidden/>
+              </w:rPr>
+              <w:tab/>
+            </w:r>
+            <w:r>
+              <w:rPr>
+                <w:noProof/>
+                <w:webHidden/>
+              </w:rPr>
+              <w:fldChar w:fldCharType="begin"/>
+            </w:r>
+            <w:r>
+              <w:rPr>
+                <w:noProof/>
+                <w:webHidden/>
+              </w:rPr>
+              <w:instrText xml:space="preserve"> PAGEREF _Toc510705580 \h </w:instrText>
+            </w:r>
+            <w:r>
+              <w:rPr>
+                <w:noProof/>
+                <w:webHidden/>
+              </w:rPr>
+            </w:r>
+            <w:r>
+              <w:rPr>
+                <w:noProof/>
+                <w:webHidden/>
+              </w:rPr>
+              <w:fldChar w:fldCharType="separate"/>
+            </w:r>
+            <w:r>
+              <w:rPr>
+                <w:noProof/>
+                <w:webHidden/>
+              </w:rPr>
+              <w:t>5</w:t>
+            </w:r>
+            <w:r>
+              <w:rPr>
+                <w:noProof/>
+                <w:webHidden/>
+              </w:rPr>
+              <w:fldChar w:fldCharType="end"/>
+            </w:r>
+          </w:hyperlink>
+        </w:p>
+        <w:p>
+          <w:pPr>
+            <w:pStyle w:val="Inhopg3"/>
+            <w:tabs>
+              <w:tab w:val="right" w:leader="dot" w:pos="9062"/>
+            </w:tabs>
+            <w:rPr>
+              <w:rFonts w:eastAsiaTheme="minorEastAsia"/>
+              <w:noProof/>
+              <w:lang w:eastAsia="nl-NL"/>
+            </w:rPr>
+          </w:pPr>
+          <w:hyperlink w:anchor="_Toc510705581" w:history="1">
+            <w:r>
+              <w:rPr>
+                <w:rStyle w:val="Hyperlink"/>
+                <w:noProof/>
+              </w:rPr>
+              <w:t>NonAggresiveSnake</w:t>
+            </w:r>
+            <w:r>
+              <w:rPr>
+                <w:noProof/>
+                <w:webHidden/>
+              </w:rPr>
+              <w:tab/>
+            </w:r>
+            <w:r>
+              <w:rPr>
+                <w:noProof/>
+                <w:webHidden/>
+              </w:rPr>
+              <w:fldChar w:fldCharType="begin"/>
+            </w:r>
+            <w:r>
+              <w:rPr>
+                <w:noProof/>
+                <w:webHidden/>
+              </w:rPr>
+              <w:instrText xml:space="preserve"> PAGEREF _Toc510705581 \h </w:instrText>
+            </w:r>
+            <w:r>
+              <w:rPr>
+                <w:noProof/>
+                <w:webHidden/>
+              </w:rPr>
+            </w:r>
+            <w:r>
+              <w:rPr>
+                <w:noProof/>
+                <w:webHidden/>
+              </w:rPr>
+              <w:fldChar w:fldCharType="separate"/>
+            </w:r>
+            <w:r>
+              <w:rPr>
+                <w:noProof/>
+                <w:webHidden/>
+              </w:rPr>
+              <w:t>5</w:t>
+            </w:r>
+            <w:r>
+              <w:rPr>
+                <w:noProof/>
+                <w:webHidden/>
+              </w:rPr>
+              <w:fldChar w:fldCharType="end"/>
+            </w:r>
+          </w:hyperlink>
+        </w:p>
+        <w:p>
+          <w:pPr>
+            <w:pStyle w:val="Inhopg3"/>
+            <w:tabs>
+              <w:tab w:val="right" w:leader="dot" w:pos="9062"/>
+            </w:tabs>
+            <w:rPr>
+              <w:rFonts w:eastAsiaTheme="minorEastAsia"/>
+              <w:noProof/>
+              <w:lang w:eastAsia="nl-NL"/>
+            </w:rPr>
+          </w:pPr>
+          <w:hyperlink w:anchor="_Toc510705582" w:history="1">
+            <w:r>
+              <w:rPr>
+                <w:rStyle w:val="Hyperlink"/>
+                <w:noProof/>
+              </w:rPr>
+              <w:t>AggresiveSnake</w:t>
+            </w:r>
+            <w:r>
+              <w:rPr>
+                <w:noProof/>
+                <w:webHidden/>
+              </w:rPr>
+              <w:tab/>
+            </w:r>
+            <w:r>
+              <w:rPr>
+                <w:noProof/>
+                <w:webHidden/>
+              </w:rPr>
+              <w:fldChar w:fldCharType="begin"/>
+            </w:r>
+            <w:r>
+              <w:rPr>
+                <w:noProof/>
+                <w:webHidden/>
+              </w:rPr>
+              <w:instrText xml:space="preserve"> PAGEREF _Toc510705582 \h </w:instrText>
+            </w:r>
+            <w:r>
+              <w:rPr>
+                <w:noProof/>
+                <w:webHidden/>
+              </w:rPr>
+            </w:r>
+            <w:r>
+              <w:rPr>
+                <w:noProof/>
+                <w:webHidden/>
+              </w:rPr>
+              <w:fldChar w:fldCharType="separate"/>
+            </w:r>
+            <w:r>
+              <w:rPr>
+                <w:noProof/>
+                <w:webHidden/>
+              </w:rPr>
+              <w:t>5</w:t>
+            </w:r>
+            <w:r>
+              <w:rPr>
+                <w:noProof/>
+                <w:webHidden/>
+              </w:rPr>
+              <w:fldChar w:fldCharType="end"/>
+            </w:r>
+          </w:hyperlink>
+        </w:p>
+        <w:p>
+          <w:pPr>
+            <w:pStyle w:val="Inhopg2"/>
+            <w:tabs>
+              <w:tab w:val="right" w:leader="dot" w:pos="9062"/>
+            </w:tabs>
+            <w:rPr>
+              <w:rFonts w:eastAsiaTheme="minorEastAsia"/>
+              <w:noProof/>
+              <w:lang w:eastAsia="nl-NL"/>
+            </w:rPr>
+          </w:pPr>
+          <w:hyperlink w:anchor="_Toc510705583" w:history="1">
+            <w:r>
+              <w:rPr>
+                <w:rStyle w:val="Hyperlink"/>
+                <w:noProof/>
+              </w:rPr>
+              <w:t>Cactus</w:t>
+            </w:r>
+            <w:r>
+              <w:rPr>
+                <w:noProof/>
+                <w:webHidden/>
+              </w:rPr>
+              <w:tab/>
+            </w:r>
+            <w:r>
+              <w:rPr>
+                <w:noProof/>
+                <w:webHidden/>
+              </w:rPr>
+              <w:fldChar w:fldCharType="begin"/>
+            </w:r>
+            <w:r>
+              <w:rPr>
+                <w:noProof/>
+                <w:webHidden/>
+              </w:rPr>
+              <w:instrText xml:space="preserve"> PAGEREF _Toc510705583 \h </w:instrText>
+            </w:r>
+            <w:r>
+              <w:rPr>
+                <w:noProof/>
+                <w:webHidden/>
+              </w:rPr>
+            </w:r>
+            <w:r>
+              <w:rPr>
+                <w:noProof/>
+                <w:webHidden/>
+              </w:rPr>
+              <w:fldChar w:fldCharType="separate"/>
+            </w:r>
+            <w:r>
+              <w:rPr>
+                <w:noProof/>
+                <w:webHidden/>
+              </w:rPr>
+              <w:t>5</w:t>
+            </w:r>
+            <w:r>
+              <w:rPr>
+                <w:noProof/>
+                <w:webHidden/>
+              </w:rPr>
+              <w:fldChar w:fldCharType="end"/>
+            </w:r>
+          </w:hyperlink>
+        </w:p>
+        <w:p>
+          <w:pPr>
+            <w:pStyle w:val="Inhopg3"/>
+            <w:tabs>
+              <w:tab w:val="right" w:leader="dot" w:pos="9062"/>
+            </w:tabs>
+            <w:rPr>
+              <w:rFonts w:eastAsiaTheme="minorEastAsia"/>
+              <w:noProof/>
+              <w:lang w:eastAsia="nl-NL"/>
+            </w:rPr>
+          </w:pPr>
+          <w:hyperlink w:anchor="_Toc510705584" w:history="1">
+            <w:r>
+              <w:rPr>
+                <w:rStyle w:val="Hyperlink"/>
+                <w:noProof/>
+              </w:rPr>
+              <w:t>SmallCactus</w:t>
+            </w:r>
+            <w:r>
+              <w:rPr>
+                <w:noProof/>
+                <w:webHidden/>
+              </w:rPr>
+              <w:tab/>
+            </w:r>
+            <w:r>
+              <w:rPr>
+                <w:noProof/>
+                <w:webHidden/>
+              </w:rPr>
+              <w:fldChar w:fldCharType="begin"/>
+            </w:r>
+            <w:r>
+              <w:rPr>
+                <w:noProof/>
+                <w:webHidden/>
+              </w:rPr>
+              <w:instrText xml:space="preserve"> PAGEREF _Toc510705584 \h </w:instrText>
+            </w:r>
+            <w:r>
+              <w:rPr>
+                <w:noProof/>
+                <w:webHidden/>
+              </w:rPr>
+            </w:r>
+            <w:r>
+              <w:rPr>
+                <w:noProof/>
+                <w:webHidden/>
+              </w:rPr>
+              <w:fldChar w:fldCharType="separate"/>
+            </w:r>
+            <w:r>
+              <w:rPr>
+                <w:noProof/>
+                <w:webHidden/>
+              </w:rPr>
+              <w:t>5</w:t>
+            </w:r>
+            <w:r>
+              <w:rPr>
+                <w:noProof/>
+                <w:webHidden/>
+              </w:rPr>
+              <w:fldChar w:fldCharType="end"/>
+            </w:r>
+          </w:hyperlink>
+        </w:p>
+        <w:p>
+          <w:pPr>
+            <w:pStyle w:val="Inhopg3"/>
+            <w:tabs>
+              <w:tab w:val="right" w:leader="dot" w:pos="9062"/>
+            </w:tabs>
+            <w:rPr>
+              <w:rFonts w:eastAsiaTheme="minorEastAsia"/>
+              <w:noProof/>
+              <w:lang w:eastAsia="nl-NL"/>
+            </w:rPr>
+          </w:pPr>
+          <w:hyperlink w:anchor="_Toc510705585" w:history="1">
+            <w:r>
+              <w:rPr>
+                <w:rStyle w:val="Hyperlink"/>
+                <w:noProof/>
+              </w:rPr>
+              <w:t>BigCactus</w:t>
+            </w:r>
+            <w:r>
+              <w:rPr>
+                <w:noProof/>
+                <w:webHidden/>
+              </w:rPr>
+              <w:tab/>
+            </w:r>
+            <w:r>
+              <w:rPr>
+                <w:noProof/>
+                <w:webHidden/>
+              </w:rPr>
+              <w:fldChar w:fldCharType="begin"/>
+            </w:r>
+            <w:r>
+              <w:rPr>
+                <w:noProof/>
+                <w:webHidden/>
+              </w:rPr>
+              <w:instrText xml:space="preserve"> PAGEREF _Toc510705585 \h </w:instrText>
+            </w:r>
+            <w:r>
+              <w:rPr>
+                <w:noProof/>
+                <w:webHidden/>
+              </w:rPr>
+            </w:r>
+            <w:r>
+              <w:rPr>
+                <w:noProof/>
+                <w:webHidden/>
+              </w:rPr>
+              <w:fldChar w:fldCharType="separate"/>
+            </w:r>
+            <w:r>
+              <w:rPr>
+                <w:noProof/>
+                <w:webHidden/>
+              </w:rPr>
+              <w:t>5</w:t>
+            </w:r>
+            <w:r>
+              <w:rPr>
+                <w:noProof/>
+                <w:webHidden/>
+              </w:rPr>
+              <w:fldChar w:fldCharType="end"/>
+            </w:r>
+          </w:hyperlink>
+        </w:p>
+        <w:p>
+          <w:pPr>
+            <w:pStyle w:val="Inhopg3"/>
+            <w:tabs>
+              <w:tab w:val="right" w:leader="dot" w:pos="9062"/>
+            </w:tabs>
+            <w:rPr>
+              <w:rFonts w:eastAsiaTheme="minorEastAsia"/>
+              <w:noProof/>
+              <w:lang w:eastAsia="nl-NL"/>
+            </w:rPr>
+          </w:pPr>
+          <w:hyperlink w:anchor="_Toc510705586" w:history="1">
+            <w:r>
+              <w:rPr>
+                <w:rStyle w:val="Hyperlink"/>
+                <w:noProof/>
+              </w:rPr>
+              <w:t>ExplodingCactus</w:t>
+            </w:r>
+            <w:r>
+              <w:rPr>
+                <w:noProof/>
+                <w:webHidden/>
+              </w:rPr>
+              <w:tab/>
+            </w:r>
+            <w:r>
+              <w:rPr>
+                <w:noProof/>
+                <w:webHidden/>
+              </w:rPr>
+              <w:fldChar w:fldCharType="begin"/>
+            </w:r>
+            <w:r>
+              <w:rPr>
+                <w:noProof/>
+                <w:webHidden/>
+              </w:rPr>
+              <w:instrText xml:space="preserve"> PAGEREF _Toc510705586 \h </w:instrText>
+            </w:r>
+            <w:r>
+              <w:rPr>
+                <w:noProof/>
+                <w:webHidden/>
+              </w:rPr>
+            </w:r>
+            <w:r>
+              <w:rPr>
+                <w:noProof/>
+                <w:webHidden/>
+              </w:rPr>
+              <w:fldChar w:fldCharType="separate"/>
+            </w:r>
+            <w:r>
+              <w:rPr>
+                <w:noProof/>
+                <w:webHidden/>
+              </w:rPr>
+              <w:t>5</w:t>
+            </w:r>
+            <w:r>
+              <w:rPr>
+                <w:noProof/>
+                <w:webHidden/>
+              </w:rPr>
+              <w:fldChar w:fldCharType="end"/>
+            </w:r>
+          </w:hyperlink>
+        </w:p>
+        <w:p>
+          <w:pPr>
+            <w:pStyle w:val="Inhopg3"/>
+            <w:tabs>
+              <w:tab w:val="right" w:leader="dot" w:pos="9062"/>
+            </w:tabs>
+            <w:rPr>
+              <w:rFonts w:eastAsiaTheme="minorEastAsia"/>
+              <w:noProof/>
+              <w:lang w:eastAsia="nl-NL"/>
+            </w:rPr>
+          </w:pPr>
+          <w:hyperlink w:anchor="_Toc510705587" w:history="1">
+            <w:r>
+              <w:rPr>
+                <w:rStyle w:val="Hyperlink"/>
+                <w:noProof/>
+              </w:rPr>
+              <w:t>DamagingCactus</w:t>
+            </w:r>
+            <w:r>
+              <w:rPr>
+                <w:noProof/>
+                <w:webHidden/>
+              </w:rPr>
+              <w:tab/>
+            </w:r>
+            <w:r>
+              <w:rPr>
+                <w:noProof/>
+                <w:webHidden/>
+              </w:rPr>
+              <w:fldChar w:fldCharType="begin"/>
+            </w:r>
+            <w:r>
+              <w:rPr>
+                <w:noProof/>
+                <w:webHidden/>
+              </w:rPr>
+              <w:instrText xml:space="preserve"> PAGEREF _Toc510705587 \h </w:instrText>
+            </w:r>
+            <w:r>
+              <w:rPr>
+                <w:noProof/>
+                <w:webHidden/>
+              </w:rPr>
+            </w:r>
+            <w:r>
+              <w:rPr>
+                <w:noProof/>
+                <w:webHidden/>
+              </w:rPr>
+              <w:fldChar w:fldCharType="separate"/>
+            </w:r>
+            <w:r>
+              <w:rPr>
+                <w:noProof/>
+                <w:webHidden/>
+              </w:rPr>
+              <w:t>5</w:t>
+            </w:r>
+            <w:r>
+              <w:rPr>
+                <w:noProof/>
+                <w:webHidden/>
+              </w:rPr>
+              <w:fldChar w:fldCharType="end"/>
+            </w:r>
+          </w:hyperlink>
+        </w:p>
+        <w:p>
+          <w:pPr>
+            <w:pStyle w:val="Inhopg3"/>
+            <w:tabs>
+              <w:tab w:val="right" w:leader="dot" w:pos="9062"/>
+            </w:tabs>
+            <w:rPr>
+              <w:rFonts w:eastAsiaTheme="minorEastAsia"/>
+              <w:noProof/>
+              <w:lang w:eastAsia="nl-NL"/>
+            </w:rPr>
+          </w:pPr>
+          <w:hyperlink w:anchor="_Toc510705588" w:history="1">
+            <w:r>
+              <w:rPr>
+                <w:rStyle w:val="Hyperlink"/>
+                <w:noProof/>
+              </w:rPr>
+              <w:t>HealingCactus</w:t>
+            </w:r>
+            <w:r>
+              <w:rPr>
+                <w:noProof/>
+                <w:webHidden/>
+              </w:rPr>
+              <w:tab/>
+            </w:r>
+            <w:r>
+              <w:rPr>
+                <w:noProof/>
+                <w:webHidden/>
+              </w:rPr>
+              <w:fldChar w:fldCharType="begin"/>
+            </w:r>
+            <w:r>
+              <w:rPr>
+                <w:noProof/>
+                <w:webHidden/>
+              </w:rPr>
+              <w:instrText xml:space="preserve"> PAGEREF _Toc510705588 \h </w:instrText>
+            </w:r>
+            <w:r>
+              <w:rPr>
+                <w:noProof/>
+                <w:webHidden/>
+              </w:rPr>
+            </w:r>
+            <w:r>
+              <w:rPr>
+                <w:noProof/>
+                <w:webHidden/>
+              </w:rPr>
+              <w:fldChar w:fldCharType="separate"/>
+            </w:r>
+            <w:r>
+              <w:rPr>
+                <w:noProof/>
+                <w:webHidden/>
+              </w:rPr>
+              <w:t>5</w:t>
+            </w:r>
+            <w:r>
+              <w:rPr>
+                <w:noProof/>
+                <w:webHidden/>
+              </w:rPr>
+              <w:fldChar w:fldCharType="end"/>
+            </w:r>
+          </w:hyperlink>
+        </w:p>
+        <w:p>
+          <w:pPr>
+            <w:pStyle w:val="Inhopg2"/>
+            <w:tabs>
+              <w:tab w:val="right" w:leader="dot" w:pos="9062"/>
+            </w:tabs>
+            <w:rPr>
+              <w:rFonts w:eastAsiaTheme="minorEastAsia"/>
+              <w:noProof/>
+              <w:lang w:eastAsia="nl-NL"/>
+            </w:rPr>
+          </w:pPr>
+          <w:hyperlink w:anchor="_Toc510705589" w:history="1">
+            <w:r>
+              <w:rPr>
+                <w:rStyle w:val="Hyperlink"/>
+                <w:noProof/>
+              </w:rPr>
+              <w:t>TextObject</w:t>
+            </w:r>
+            <w:r>
+              <w:rPr>
+                <w:noProof/>
+                <w:webHidden/>
+              </w:rPr>
+              <w:tab/>
+            </w:r>
+            <w:r>
+              <w:rPr>
+                <w:noProof/>
+                <w:webHidden/>
+              </w:rPr>
+              <w:fldChar w:fldCharType="begin"/>
+            </w:r>
+            <w:r>
+              <w:rPr>
+                <w:noProof/>
+                <w:webHidden/>
+              </w:rPr>
+              <w:instrText xml:space="preserve"> PAGEREF _Toc510705589 \h </w:instrText>
+            </w:r>
+            <w:r>
+              <w:rPr>
+                <w:noProof/>
+                <w:webHidden/>
+              </w:rPr>
+            </w:r>
+            <w:r>
+              <w:rPr>
+                <w:noProof/>
+                <w:webHidden/>
+              </w:rPr>
+              <w:fldChar w:fldCharType="separate"/>
+            </w:r>
+            <w:r>
+              <w:rPr>
+                <w:noProof/>
+                <w:webHidden/>
+              </w:rPr>
+              <w:t>6</w:t>
+            </w:r>
+            <w:r>
+              <w:rPr>
+                <w:noProof/>
+                <w:webHidden/>
+              </w:rPr>
+              <w:fldChar w:fldCharType="end"/>
+            </w:r>
+          </w:hyperlink>
+        </w:p>
+        <w:p>
+          <w:pPr>
+            <w:pStyle w:val="Inhopg2"/>
+            <w:tabs>
+              <w:tab w:val="right" w:leader="dot" w:pos="9062"/>
+            </w:tabs>
+            <w:rPr>
+              <w:rFonts w:eastAsiaTheme="minorEastAsia"/>
+              <w:noProof/>
+              <w:lang w:eastAsia="nl-NL"/>
+            </w:rPr>
+          </w:pPr>
+          <w:hyperlink w:anchor="_Toc510705590" w:history="1">
+            <w:r>
+              <w:rPr>
+                <w:rStyle w:val="Hyperlink"/>
+                <w:noProof/>
+              </w:rPr>
+              <w:t>Rope</w:t>
+            </w:r>
+            <w:r>
+              <w:rPr>
+                <w:noProof/>
+                <w:webHidden/>
+              </w:rPr>
+              <w:tab/>
+            </w:r>
+            <w:r>
+              <w:rPr>
+                <w:noProof/>
+                <w:webHidden/>
+              </w:rPr>
+              <w:fldChar w:fldCharType="begin"/>
+            </w:r>
+            <w:r>
+              <w:rPr>
+                <w:noProof/>
+                <w:webHidden/>
+              </w:rPr>
+              <w:instrText xml:space="preserve"> PAGEREF _Toc510705590 \h </w:instrText>
+            </w:r>
+            <w:r>
+              <w:rPr>
+                <w:noProof/>
+                <w:webHidden/>
+              </w:rPr>
+            </w:r>
+            <w:r>
+              <w:rPr>
+                <w:noProof/>
+                <w:webHidden/>
+              </w:rPr>
+              <w:fldChar w:fldCharType="separate"/>
+            </w:r>
+            <w:r>
+              <w:rPr>
+                <w:noProof/>
+                <w:webHidden/>
+              </w:rPr>
+              <w:t>6</w:t>
+            </w:r>
+            <w:r>
+              <w:rPr>
+                <w:noProof/>
+                <w:webHidden/>
+              </w:rPr>
+              <w:fldChar w:fldCharType="end"/>
+            </w:r>
+          </w:hyperlink>
+        </w:p>
+        <w:p>
+          <w:pPr>
+            <w:pStyle w:val="Inhopg2"/>
+            <w:tabs>
+              <w:tab w:val="right" w:leader="dot" w:pos="9062"/>
+            </w:tabs>
+            <w:rPr>
+              <w:rFonts w:eastAsiaTheme="minorEastAsia"/>
+              <w:noProof/>
+              <w:lang w:eastAsia="nl-NL"/>
+            </w:rPr>
+          </w:pPr>
+          <w:hyperlink w:anchor="_Toc510705591" w:history="1">
+            <w:r>
+              <w:rPr>
+                <w:rStyle w:val="Hyperlink"/>
+                <w:noProof/>
+              </w:rPr>
+              <w:t>Heart</w:t>
+            </w:r>
+            <w:r>
+              <w:rPr>
+                <w:noProof/>
+                <w:webHidden/>
+              </w:rPr>
+              <w:tab/>
+            </w:r>
+            <w:r>
+              <w:rPr>
+                <w:noProof/>
+                <w:webHidden/>
+              </w:rPr>
+              <w:fldChar w:fldCharType="begin"/>
+            </w:r>
+            <w:r>
+              <w:rPr>
+                <w:noProof/>
+                <w:webHidden/>
+              </w:rPr>
+              <w:instrText xml:space="preserve"> PAGEREF _Toc510705591 \h </w:instrText>
+            </w:r>
+            <w:r>
+              <w:rPr>
+                <w:noProof/>
+                <w:webHidden/>
+              </w:rPr>
+            </w:r>
+            <w:r>
+              <w:rPr>
+                <w:noProof/>
+                <w:webHidden/>
+              </w:rPr>
+              <w:fldChar w:fldCharType="separate"/>
+            </w:r>
+            <w:r>
+              <w:rPr>
+                <w:noProof/>
+                <w:webHidden/>
+              </w:rPr>
+              <w:t>6</w:t>
+            </w:r>
+            <w:r>
+              <w:rPr>
+                <w:noProof/>
+                <w:webHidden/>
+              </w:rPr>
+              <w:fldChar w:fldCharType="end"/>
+            </w:r>
+          </w:hyperlink>
+        </w:p>
+        <w:p>
+          <w:pPr>
+            <w:pStyle w:val="Inhopg2"/>
+            <w:tabs>
+              <w:tab w:val="right" w:leader="dot" w:pos="9062"/>
+            </w:tabs>
+            <w:rPr>
+              <w:rFonts w:eastAsiaTheme="minorEastAsia"/>
+              <w:noProof/>
+              <w:lang w:eastAsia="nl-NL"/>
+            </w:rPr>
+          </w:pPr>
+          <w:hyperlink w:anchor="_Toc510705592" w:history="1">
+            <w:r>
+              <w:rPr>
+                <w:rStyle w:val="Hyperlink"/>
+                <w:noProof/>
+              </w:rPr>
+              <w:t>Finish</w:t>
+            </w:r>
+            <w:r>
+              <w:rPr>
+                <w:noProof/>
+                <w:webHidden/>
+              </w:rPr>
+              <w:tab/>
+            </w:r>
+            <w:r>
+              <w:rPr>
+                <w:noProof/>
+                <w:webHidden/>
+              </w:rPr>
+              <w:fldChar w:fldCharType="begin"/>
+            </w:r>
+            <w:r>
+              <w:rPr>
+                <w:noProof/>
+                <w:webHidden/>
+              </w:rPr>
+              <w:instrText xml:space="preserve"> PAGEREF _Toc510705592 \h </w:instrText>
+            </w:r>
+            <w:r>
+              <w:rPr>
+                <w:noProof/>
+                <w:webHidden/>
+              </w:rPr>
+            </w:r>
+            <w:r>
+              <w:rPr>
+                <w:noProof/>
+                <w:webHidden/>
+              </w:rPr>
+              <w:fldChar w:fldCharType="separate"/>
+            </w:r>
+            <w:r>
+              <w:rPr>
+                <w:noProof/>
+                <w:webHidden/>
+              </w:rPr>
+              <w:t>6</w:t>
+            </w:r>
+            <w:r>
+              <w:rPr>
+                <w:noProof/>
+                <w:webHidden/>
+              </w:rPr>
+              <w:fldChar w:fldCharType="end"/>
+            </w:r>
+          </w:hyperlink>
+        </w:p>
+        <w:p>
+          <w:pPr>
+            <w:pStyle w:val="Inhopg2"/>
+            <w:tabs>
+              <w:tab w:val="right" w:leader="dot" w:pos="9062"/>
+            </w:tabs>
+            <w:rPr>
+              <w:rFonts w:eastAsiaTheme="minorEastAsia"/>
+              <w:noProof/>
+              <w:lang w:eastAsia="nl-NL"/>
+            </w:rPr>
+          </w:pPr>
+          <w:hyperlink w:anchor="_Toc510705593" w:history="1">
+            <w:r>
+              <w:rPr>
+                <w:rStyle w:val="Hyperlink"/>
+                <w:noProof/>
+              </w:rPr>
+              <w:t>GroundTile</w:t>
+            </w:r>
+            <w:r>
+              <w:rPr>
+                <w:noProof/>
+                <w:webHidden/>
+              </w:rPr>
+              <w:tab/>
+            </w:r>
+            <w:r>
+              <w:rPr>
+                <w:noProof/>
+                <w:webHidden/>
+              </w:rPr>
+              <w:fldChar w:fldCharType="begin"/>
+            </w:r>
+            <w:r>
+              <w:rPr>
+                <w:noProof/>
+                <w:webHidden/>
+              </w:rPr>
+              <w:instrText xml:space="preserve"> PAGEREF _Toc510705593 \h </w:instrText>
+            </w:r>
+            <w:r>
+              <w:rPr>
+                <w:noProof/>
+                <w:webHidden/>
+              </w:rPr>
+            </w:r>
+            <w:r>
+              <w:rPr>
+                <w:noProof/>
+                <w:webHidden/>
+              </w:rPr>
+              <w:fldChar w:fldCharType="separate"/>
+            </w:r>
+            <w:r>
+              <w:rPr>
+                <w:noProof/>
+                <w:webHidden/>
+              </w:rPr>
+              <w:t>6</w:t>
             </w:r>
             <w:r>
               <w:rPr>
@@ -489,10 +1687,12 @@
               <w:tab w:val="right" w:leader="dot" w:pos="9062"/>
             </w:tabs>
             <w:rPr>
+              <w:rFonts w:eastAsiaTheme="minorEastAsia"/>
               <w:noProof/>
+              <w:lang w:eastAsia="nl-NL"/>
             </w:rPr>
           </w:pPr>
-          <w:hyperlink w:anchor="_Toc510703514" w:history="1">
+          <w:hyperlink w:anchor="_Toc510705594" w:history="1">
             <w:r>
               <w:rPr>
                 <w:rStyle w:val="Hyperlink"/>
@@ -519,7 +1719,7 @@
                 <w:noProof/>
                 <w:webHidden/>
               </w:rPr>
-              <w:instrText xml:space="preserve"> PAGEREF _Toc510703514 \h </w:instrText>
+              <w:instrText xml:space="preserve"> PAGEREF _Toc510705594 \h </w:instrText>
             </w:r>
             <w:r>
               <w:rPr>
@@ -539,7 +1739,7 @@
                 <w:noProof/>
                 <w:webHidden/>
               </w:rPr>
-              <w:t>5</w:t>
+              <w:t>7</w:t>
             </w:r>
             <w:r>
               <w:rPr>
@@ -598,91 +1798,6 @@
     </w:p>
     <w:p>
       <w:pPr>
-        <w:jc w:val="center"/>
-      </w:pPr>
-    </w:p>
-    <w:p>
-      <w:pPr>
-        <w:jc w:val="center"/>
-      </w:pPr>
-    </w:p>
-    <w:p>
-      <w:pPr>
-        <w:jc w:val="center"/>
-      </w:pPr>
-    </w:p>
-    <w:p>
-      <w:pPr>
-        <w:jc w:val="center"/>
-      </w:pPr>
-    </w:p>
-    <w:p>
-      <w:pPr>
-        <w:jc w:val="center"/>
-      </w:pPr>
-    </w:p>
-    <w:p>
-      <w:pPr>
-        <w:jc w:val="center"/>
-      </w:pPr>
-    </w:p>
-    <w:p>
-      <w:pPr>
-        <w:jc w:val="center"/>
-      </w:pPr>
-    </w:p>
-    <w:p>
-      <w:pPr>
-        <w:jc w:val="center"/>
-      </w:pPr>
-    </w:p>
-    <w:p>
-      <w:pPr>
-        <w:jc w:val="center"/>
-      </w:pPr>
-    </w:p>
-    <w:p>
-      <w:pPr>
-        <w:jc w:val="center"/>
-      </w:pPr>
-    </w:p>
-    <w:p>
-      <w:pPr>
-        <w:jc w:val="center"/>
-      </w:pPr>
-    </w:p>
-    <w:p>
-      <w:pPr>
-        <w:jc w:val="center"/>
-      </w:pPr>
-    </w:p>
-    <w:p>
-      <w:pPr>
-        <w:jc w:val="center"/>
-      </w:pPr>
-    </w:p>
-    <w:p>
-      <w:pPr>
-        <w:jc w:val="center"/>
-      </w:pPr>
-    </w:p>
-    <w:p>
-      <w:pPr>
-        <w:jc w:val="center"/>
-      </w:pPr>
-    </w:p>
-    <w:p>
-      <w:pPr>
-        <w:jc w:val="center"/>
-      </w:pPr>
-    </w:p>
-    <w:p>
-      <w:pPr>
-        <w:jc w:val="center"/>
-      </w:pPr>
-    </w:p>
-    <w:p>
-      <w:pPr>
         <w:pStyle w:val="Kop1"/>
         <w:rPr>
           <w:rFonts w:asciiTheme="minorHAnsi" w:eastAsiaTheme="minorHAnsi" w:hAnsiTheme="minorHAnsi" w:cstheme="minorBidi"/>
@@ -691,12 +1806,14 @@
           <w:szCs w:val="22"/>
         </w:rPr>
       </w:pPr>
-      <w:bookmarkStart w:id="0" w:name="_Toc510703511"/>
-    </w:p>
+    </w:p>
+    <w:p/>
+    <w:p/>
     <w:p>
       <w:pPr>
         <w:pStyle w:val="Kop1"/>
       </w:pPr>
+      <w:bookmarkStart w:id="0" w:name="_Toc510705574"/>
       <w:r>
         <w:t>Inleiding</w:t>
       </w:r>
@@ -705,9 +1822,19 @@
     <w:p/>
     <w:p>
       <w:r>
-        <w:t>In dit document gaan we aan de slag met het technische ontwerp voor de door ons te ontwerpen game genaamd: “Leatherman Lars”. Deze game is een eindopdracht voor het vak OOPD. Het doel van deze opdracht is het testen van onze vaardigheden met object georiënteerd programmeren. In dit document komen de volgende zaken aan de orde. Een klassendiagram met alle klassen en interfaces die we zelf hebben gemaakt. In dit klassendiagram is ook opgenomen welke klassen en interfaces uit de game engine zijn toegepast. Een korte toelichting van het klassendiagram is ook aanwezig. Ik wens u veel leesplezier toe.</w:t>
-      </w:r>
-    </w:p>
+        <w:t>In dit document gaan we aan de slag met het technische ontwerp voor de door ons te ontwerpen game genaamd: “</w:t>
+      </w:r>
+      <w:proofErr w:type="spellStart"/>
+      <w:r>
+        <w:t>Leatherman</w:t>
+      </w:r>
+      <w:proofErr w:type="spellEnd"/>
+      <w:r>
+        <w:t xml:space="preserve"> Lars”. Deze game is een eindopdracht voor het vak OOPD. Het doel van deze opdracht is het testen van onze vaardigheden met object georiënteerd programmeren. In dit document komen de volgende zaken aan de orde. Een klassendiagram met alle klassen en interfaces die we zelf hebben gemaakt. In dit klassendiagram is ook opgenomen welke klassen en interfaces uit de game engine zijn toegepast. Een korte toelichting van het klassendiagram is ook aanwezig. Ik wens u veel leesplezier toe.</w:t>
+      </w:r>
+    </w:p>
+    <w:p/>
+    <w:p/>
     <w:p/>
     <w:p/>
     <w:p/>
@@ -733,31 +1860,574 @@
       <w:pPr>
         <w:pStyle w:val="Kop1"/>
       </w:pPr>
-      <w:bookmarkStart w:id="1" w:name="_Toc510703512"/>
-      <w:bookmarkStart w:id="2" w:name="_GoBack"/>
+      <w:bookmarkStart w:id="1" w:name="_Toc510705575"/>
+      <w:r>
+        <w:t>Klassendiagram</w:t>
+      </w:r>
+      <w:bookmarkEnd w:id="1"/>
+    </w:p>
+    <w:p>
+      <w:pPr>
+        <w:rPr>
+          <w:rFonts w:asciiTheme="majorHAnsi" w:eastAsiaTheme="majorEastAsia" w:hAnsiTheme="majorHAnsi" w:cstheme="majorBidi"/>
+          <w:color w:val="2E74B5" w:themeColor="accent1" w:themeShade="BF"/>
+          <w:sz w:val="32"/>
+          <w:szCs w:val="32"/>
+        </w:rPr>
+      </w:pPr>
+    </w:p>
+    <w:p/>
+    <w:p/>
+    <w:p/>
+    <w:p/>
+    <w:p/>
+    <w:p/>
+    <w:p/>
+    <w:p/>
+    <w:p/>
+    <w:p/>
+    <w:p/>
+    <w:p/>
+    <w:p/>
+    <w:p/>
+    <w:p/>
+    <w:p/>
+    <w:p/>
+    <w:p/>
+    <w:p/>
+    <w:p/>
+    <w:p/>
+    <w:p/>
+    <w:p/>
+    <w:p/>
+    <w:p/>
+    <w:p/>
+    <w:p/>
+    <w:p/>
+    <w:p/>
+    <w:p>
+      <w:pPr>
+        <w:pStyle w:val="Kop1"/>
+      </w:pPr>
+      <w:bookmarkStart w:id="2" w:name="_Toc510705576"/>
+      <w:r>
+        <w:t>Toelichting</w:t>
+      </w:r>
       <w:bookmarkEnd w:id="2"/>
-      <w:r>
-        <w:lastRenderedPageBreak/>
-        <w:t>Klassendiagram</w:t>
-      </w:r>
-      <w:bookmarkEnd w:id="1"/>
-    </w:p>
-    <w:p>
-      <w:pPr>
-        <w:pStyle w:val="Kop1"/>
-      </w:pPr>
-    </w:p>
-    <w:p>
-      <w:pPr>
-        <w:pStyle w:val="Kop1"/>
-      </w:pPr>
-      <w:bookmarkStart w:id="3" w:name="_Toc510703513"/>
-      <w:r>
-        <w:t>Toelichting</w:t>
+    </w:p>
+    <w:p>
+      <w:pPr>
+        <w:pStyle w:val="Kop2"/>
+      </w:pPr>
+      <w:bookmarkStart w:id="3" w:name="_Toc510705577"/>
+      <w:r>
+        <w:t>LeathermanLars</w:t>
       </w:r>
       <w:bookmarkEnd w:id="3"/>
     </w:p>
-    <w:p/>
+    <w:p>
+      <w:r>
+        <w:t xml:space="preserve">Dit object is het punt waar alle andere objecten worden aangemaakt. Verder maakt het object gebruikt van de het object </w:t>
+      </w:r>
+      <w:proofErr w:type="spellStart"/>
+      <w:r>
+        <w:t>GameEngine</w:t>
+      </w:r>
+      <w:proofErr w:type="spellEnd"/>
+      <w:r>
+        <w:t>.</w:t>
+      </w:r>
+    </w:p>
+    <w:p>
+      <w:pPr>
+        <w:pStyle w:val="Kop2"/>
+      </w:pPr>
+      <w:bookmarkStart w:id="4" w:name="_Toc510705578"/>
+      <w:proofErr w:type="spellStart"/>
+      <w:r>
+        <w:t>Player</w:t>
+      </w:r>
+      <w:bookmarkEnd w:id="4"/>
+      <w:proofErr w:type="spellEnd"/>
+    </w:p>
+    <w:p>
+      <w:r>
+        <w:t xml:space="preserve">Dit object maakt Lars aan en wordt door de gebruiker bestuurd. De interfaces zorgen ervoor dat er dingen gebeuren, bijvoorbeeld dat Lars op de grond blijft staan of dat Lars schade krijgt als hij tegen een cactus aanloopt. </w:t>
+      </w:r>
+      <w:proofErr w:type="spellStart"/>
+      <w:r>
+        <w:t>Player</w:t>
+      </w:r>
+      <w:proofErr w:type="spellEnd"/>
+      <w:r>
+        <w:t xml:space="preserve"> maakt gebruik van </w:t>
+      </w:r>
+      <w:proofErr w:type="spellStart"/>
+      <w:r>
+        <w:t>AnimatedSpriteObject</w:t>
+      </w:r>
+      <w:proofErr w:type="spellEnd"/>
+      <w:r>
+        <w:t>.</w:t>
+      </w:r>
+    </w:p>
+    <w:p>
+      <w:pPr>
+        <w:pStyle w:val="Kop2"/>
+      </w:pPr>
+      <w:bookmarkStart w:id="5" w:name="_Toc510705579"/>
+      <w:proofErr w:type="spellStart"/>
+      <w:r>
+        <w:t>Bullet</w:t>
+      </w:r>
+      <w:bookmarkEnd w:id="5"/>
+      <w:proofErr w:type="spellEnd"/>
+    </w:p>
+    <w:p>
+      <w:r>
+        <w:t xml:space="preserve">Het object </w:t>
+      </w:r>
+      <w:proofErr w:type="spellStart"/>
+      <w:r>
+        <w:t>Bullet</w:t>
+      </w:r>
+      <w:proofErr w:type="spellEnd"/>
+      <w:r>
+        <w:t xml:space="preserve"> zorgt ervoor dat Lars kogels af kan schieten op slangen, die hierdoor sterven. Ook deze klasse maakt gebruik van de interfaces. </w:t>
+      </w:r>
+    </w:p>
+    <w:p>
+      <w:pPr>
+        <w:pStyle w:val="Kop2"/>
+      </w:pPr>
+      <w:bookmarkStart w:id="6" w:name="_Toc510705580"/>
+      <w:proofErr w:type="spellStart"/>
+      <w:r>
+        <w:t>Snake</w:t>
+      </w:r>
+      <w:bookmarkEnd w:id="6"/>
+      <w:proofErr w:type="spellEnd"/>
+    </w:p>
+    <w:p>
+      <w:r>
+        <w:t xml:space="preserve">Deze abstracte klasse onthoudt de locatie waarop de slang is </w:t>
+      </w:r>
+      <w:proofErr w:type="spellStart"/>
+      <w:r>
+        <w:t>gespawned</w:t>
+      </w:r>
+      <w:proofErr w:type="spellEnd"/>
+      <w:r>
+        <w:t>, en houdt bepaalde acties bij.</w:t>
+      </w:r>
+    </w:p>
+    <w:p>
+      <w:pPr>
+        <w:pStyle w:val="Kop3"/>
+      </w:pPr>
+      <w:bookmarkStart w:id="7" w:name="_Toc510705581"/>
+      <w:proofErr w:type="spellStart"/>
+      <w:r>
+        <w:t>NonAggresiveSnake</w:t>
+      </w:r>
+      <w:bookmarkEnd w:id="7"/>
+      <w:proofErr w:type="spellEnd"/>
+    </w:p>
+    <w:p>
+      <w:r>
+        <w:t>Deze slang is niet agressief en blijft op zijn plek heen en weer lopen. Als Lars ertegen aanloopt krijgt hij wel schade.</w:t>
+      </w:r>
+    </w:p>
+    <w:p>
+      <w:pPr>
+        <w:pStyle w:val="Kop3"/>
+      </w:pPr>
+      <w:bookmarkStart w:id="8" w:name="_Toc510705582"/>
+      <w:proofErr w:type="spellStart"/>
+      <w:r>
+        <w:t>AggresiveSnake</w:t>
+      </w:r>
+      <w:bookmarkEnd w:id="8"/>
+      <w:proofErr w:type="spellEnd"/>
+    </w:p>
+    <w:p>
+      <w:r>
+        <w:t>Deze slang kan agressief worden wanneer Lars te dicht in de buurt komt van de slang. Als dit gebeurt zal hij Lars gaan volgen om schade aan te richten.</w:t>
+      </w:r>
+    </w:p>
+    <w:p>
+      <w:pPr>
+        <w:pStyle w:val="Kop2"/>
+      </w:pPr>
+      <w:bookmarkStart w:id="9" w:name="_Toc510705583"/>
+      <w:r>
+        <w:t>Cactus</w:t>
+      </w:r>
+      <w:bookmarkEnd w:id="9"/>
+    </w:p>
+    <w:p>
+      <w:r>
+        <w:t xml:space="preserve">De abstracte klasse Cactus wordt overgeërfd van </w:t>
+      </w:r>
+      <w:proofErr w:type="spellStart"/>
+      <w:r>
+        <w:rPr>
+          <w:i/>
+        </w:rPr>
+        <w:t>SmallCactus</w:t>
+      </w:r>
+      <w:proofErr w:type="spellEnd"/>
+      <w:r>
+        <w:rPr>
+          <w:i/>
+        </w:rPr>
+        <w:t xml:space="preserve"> </w:t>
+      </w:r>
+      <w:r>
+        <w:t xml:space="preserve">en </w:t>
+      </w:r>
+      <w:proofErr w:type="spellStart"/>
+      <w:r>
+        <w:rPr>
+          <w:i/>
+        </w:rPr>
+        <w:t>BigCactus</w:t>
+      </w:r>
+      <w:proofErr w:type="spellEnd"/>
+      <w:r>
+        <w:t>.</w:t>
+      </w:r>
+    </w:p>
+    <w:p>
+      <w:pPr>
+        <w:pStyle w:val="Kop3"/>
+      </w:pPr>
+      <w:bookmarkStart w:id="10" w:name="_Toc510705584"/>
+      <w:proofErr w:type="spellStart"/>
+      <w:r>
+        <w:t>SmallCactus</w:t>
+      </w:r>
+      <w:bookmarkEnd w:id="10"/>
+      <w:proofErr w:type="spellEnd"/>
+    </w:p>
+    <w:p>
+      <w:r>
+        <w:t xml:space="preserve">Deze abstracte klasse wordt overgeërfd van </w:t>
+      </w:r>
+      <w:proofErr w:type="spellStart"/>
+      <w:r>
+        <w:t>ExplodingSmallCactus</w:t>
+      </w:r>
+      <w:proofErr w:type="spellEnd"/>
+      <w:r>
+        <w:t xml:space="preserve">, </w:t>
+      </w:r>
+      <w:proofErr w:type="spellStart"/>
+      <w:r>
+        <w:t>DamagingSmallCactus</w:t>
+      </w:r>
+      <w:proofErr w:type="spellEnd"/>
+      <w:r>
+        <w:t xml:space="preserve"> en </w:t>
+      </w:r>
+      <w:proofErr w:type="spellStart"/>
+      <w:r>
+        <w:t>HealingSmallCactus</w:t>
+      </w:r>
+      <w:proofErr w:type="spellEnd"/>
+      <w:r>
+        <w:t>.</w:t>
+      </w:r>
+    </w:p>
+    <w:p>
+      <w:pPr>
+        <w:pStyle w:val="Kop3"/>
+      </w:pPr>
+      <w:bookmarkStart w:id="11" w:name="_Toc510705585"/>
+      <w:proofErr w:type="spellStart"/>
+      <w:r>
+        <w:t>BigCactus</w:t>
+      </w:r>
+      <w:bookmarkEnd w:id="11"/>
+      <w:proofErr w:type="spellEnd"/>
+    </w:p>
+    <w:p>
+      <w:r>
+        <w:t xml:space="preserve">Deze abstracte klasse wordt overgeërfd van </w:t>
+      </w:r>
+      <w:proofErr w:type="spellStart"/>
+      <w:r>
+        <w:t>Exploding</w:t>
+      </w:r>
+      <w:r>
+        <w:t>Big</w:t>
+      </w:r>
+      <w:r>
+        <w:t>Cactus</w:t>
+      </w:r>
+      <w:proofErr w:type="spellEnd"/>
+      <w:r>
+        <w:t xml:space="preserve">, </w:t>
+      </w:r>
+      <w:proofErr w:type="spellStart"/>
+      <w:r>
+        <w:t>Damaging</w:t>
+      </w:r>
+      <w:r>
+        <w:t>Big</w:t>
+      </w:r>
+      <w:r>
+        <w:t>Cactus</w:t>
+      </w:r>
+      <w:proofErr w:type="spellEnd"/>
+      <w:r>
+        <w:t xml:space="preserve"> en </w:t>
+      </w:r>
+      <w:proofErr w:type="spellStart"/>
+      <w:r>
+        <w:t>Healing</w:t>
+      </w:r>
+      <w:r>
+        <w:t>Big</w:t>
+      </w:r>
+      <w:r>
+        <w:t>Cactus</w:t>
+      </w:r>
+      <w:proofErr w:type="spellEnd"/>
+      <w:r>
+        <w:t>.</w:t>
+      </w:r>
+    </w:p>
+    <w:p>
+      <w:pPr>
+        <w:pStyle w:val="Kop3"/>
+      </w:pPr>
+      <w:bookmarkStart w:id="12" w:name="_Toc510705586"/>
+      <w:proofErr w:type="spellStart"/>
+      <w:r>
+        <w:t>ExplodingCactus</w:t>
+      </w:r>
+      <w:bookmarkEnd w:id="12"/>
+      <w:proofErr w:type="spellEnd"/>
+    </w:p>
+    <w:p>
+      <w:r>
+        <w:t xml:space="preserve">Deze cactus zal exploderen wanneer Lars te dicht in de buurt komt. Hier zal een slang uit komen. Dit geldt voor zowel de </w:t>
+      </w:r>
+      <w:proofErr w:type="spellStart"/>
+      <w:r>
+        <w:t>ExplodingSmallCactus</w:t>
+      </w:r>
+      <w:proofErr w:type="spellEnd"/>
+      <w:r>
+        <w:t xml:space="preserve"> als de </w:t>
+      </w:r>
+      <w:proofErr w:type="spellStart"/>
+      <w:r>
+        <w:t>ExplodingBigCactus</w:t>
+      </w:r>
+      <w:proofErr w:type="spellEnd"/>
+      <w:r>
+        <w:t>.</w:t>
+      </w:r>
+    </w:p>
+    <w:p>
+      <w:pPr>
+        <w:pStyle w:val="Kop3"/>
+      </w:pPr>
+      <w:bookmarkStart w:id="13" w:name="_Toc510705587"/>
+      <w:proofErr w:type="spellStart"/>
+      <w:r>
+        <w:t>DamagingCactus</w:t>
+      </w:r>
+      <w:bookmarkEnd w:id="13"/>
+      <w:proofErr w:type="spellEnd"/>
+    </w:p>
+    <w:p>
+      <w:r>
+        <w:t xml:space="preserve">Deze cactus zal schade doen aan Lars. De </w:t>
+      </w:r>
+      <w:proofErr w:type="spellStart"/>
+      <w:r>
+        <w:t>DamagingBigCactus</w:t>
+      </w:r>
+      <w:proofErr w:type="spellEnd"/>
+      <w:r>
+        <w:t xml:space="preserve"> zal 2 levenspunten ontnemen, terwijl de </w:t>
+      </w:r>
+      <w:proofErr w:type="spellStart"/>
+      <w:r>
+        <w:t>DamagingSmallCactus</w:t>
+      </w:r>
+      <w:proofErr w:type="spellEnd"/>
+      <w:r>
+        <w:t xml:space="preserve"> 1 levenspunt schade aan Lars zal doen.</w:t>
+      </w:r>
+    </w:p>
+    <w:p>
+      <w:pPr>
+        <w:pStyle w:val="Kop3"/>
+      </w:pPr>
+      <w:bookmarkStart w:id="14" w:name="_Toc510705588"/>
+      <w:proofErr w:type="spellStart"/>
+      <w:r>
+        <w:t>HealingCactus</w:t>
+      </w:r>
+      <w:bookmarkEnd w:id="14"/>
+      <w:proofErr w:type="spellEnd"/>
+    </w:p>
+    <w:p>
+      <w:r>
+        <w:t xml:space="preserve">Deze cactus zal hartje laten </w:t>
+      </w:r>
+      <w:proofErr w:type="spellStart"/>
+      <w:r>
+        <w:t>spawnen</w:t>
+      </w:r>
+      <w:proofErr w:type="spellEnd"/>
+      <w:r>
+        <w:t xml:space="preserve"> wanneer Lars in de buurt komt. De </w:t>
+      </w:r>
+      <w:proofErr w:type="spellStart"/>
+      <w:r>
+        <w:t>HealingBigCactus</w:t>
+      </w:r>
+      <w:proofErr w:type="spellEnd"/>
+      <w:r>
+        <w:t xml:space="preserve"> zal 2 levenspunten geven, en de </w:t>
+      </w:r>
+      <w:proofErr w:type="spellStart"/>
+      <w:r>
+        <w:t>HealingSmallCactus</w:t>
+      </w:r>
+      <w:proofErr w:type="spellEnd"/>
+      <w:r>
+        <w:t xml:space="preserve"> zal 1 levenspunt genereren.</w:t>
+      </w:r>
+    </w:p>
+    <w:p>
+      <w:pPr>
+        <w:pStyle w:val="Kop2"/>
+      </w:pPr>
+      <w:bookmarkStart w:id="15" w:name="_Toc510705589"/>
+      <w:proofErr w:type="spellStart"/>
+      <w:r>
+        <w:t>TextObject</w:t>
+      </w:r>
+      <w:bookmarkEnd w:id="15"/>
+      <w:proofErr w:type="spellEnd"/>
+    </w:p>
+    <w:p>
+      <w:r>
+        <w:t xml:space="preserve">Dit object zorgt voor de tekst die bovenaan het dashboard komt te staan. Hier kun je het aantal levens en het aantal </w:t>
+      </w:r>
+      <w:proofErr w:type="spellStart"/>
+      <w:r>
+        <w:t>kills</w:t>
+      </w:r>
+      <w:proofErr w:type="spellEnd"/>
+      <w:r>
+        <w:t xml:space="preserve"> van Lars zien.</w:t>
+      </w:r>
+    </w:p>
+    <w:p>
+      <w:pPr>
+        <w:pStyle w:val="Kop2"/>
+      </w:pPr>
+      <w:bookmarkStart w:id="16" w:name="_Toc510705590"/>
+      <w:proofErr w:type="spellStart"/>
+      <w:r>
+        <w:t>Rope</w:t>
+      </w:r>
+      <w:bookmarkEnd w:id="16"/>
+      <w:proofErr w:type="spellEnd"/>
+    </w:p>
+    <w:p>
+      <w:r>
+        <w:t xml:space="preserve">De klasse </w:t>
+      </w:r>
+      <w:proofErr w:type="spellStart"/>
+      <w:r>
+        <w:t>Rope</w:t>
+      </w:r>
+      <w:proofErr w:type="spellEnd"/>
+      <w:r>
+        <w:t xml:space="preserve"> is een touw waar Lars aan kan gaan hangen. Als er op het toetsenbord f wordt gedrukt zal Lars zich loslaten.</w:t>
+      </w:r>
+    </w:p>
+    <w:p>
+      <w:pPr>
+        <w:pStyle w:val="Kop2"/>
+      </w:pPr>
+      <w:bookmarkStart w:id="17" w:name="_Toc510705591"/>
+      <w:proofErr w:type="spellStart"/>
+      <w:r>
+        <w:t>Heart</w:t>
+      </w:r>
+      <w:bookmarkEnd w:id="17"/>
+      <w:proofErr w:type="spellEnd"/>
+    </w:p>
+    <w:p>
+      <w:r>
+        <w:t xml:space="preserve">Het object </w:t>
+      </w:r>
+      <w:proofErr w:type="spellStart"/>
+      <w:r>
+        <w:t>Heart</w:t>
+      </w:r>
+      <w:proofErr w:type="spellEnd"/>
+      <w:r>
+        <w:t xml:space="preserve"> maakt hartjes aan die bepaalde cactussen kunnen komen, namelijk de </w:t>
+      </w:r>
+      <w:proofErr w:type="spellStart"/>
+      <w:r>
+        <w:t>HealingBigCactus</w:t>
+      </w:r>
+      <w:proofErr w:type="spellEnd"/>
+      <w:r>
+        <w:t xml:space="preserve"> en de </w:t>
+      </w:r>
+      <w:proofErr w:type="spellStart"/>
+      <w:r>
+        <w:t>HealingSmallCactus</w:t>
+      </w:r>
+      <w:proofErr w:type="spellEnd"/>
+      <w:r>
+        <w:t>.</w:t>
+      </w:r>
+    </w:p>
+    <w:p>
+      <w:pPr>
+        <w:pStyle w:val="Kop2"/>
+      </w:pPr>
+      <w:bookmarkStart w:id="18" w:name="_Toc510705592"/>
+      <w:r>
+        <w:t>Finish</w:t>
+      </w:r>
+      <w:bookmarkEnd w:id="18"/>
+    </w:p>
+    <w:p>
+      <w:r>
+        <w:t>Het finishobject is de waterput die aan het eind van de game te vinden is. Als Lars hier komt zal er een overwinningsmuziekje worden afgespeeld.</w:t>
+      </w:r>
+    </w:p>
+    <w:p>
+      <w:pPr>
+        <w:pStyle w:val="Kop2"/>
+      </w:pPr>
+      <w:bookmarkStart w:id="19" w:name="_Toc510705593"/>
+      <w:proofErr w:type="spellStart"/>
+      <w:r>
+        <w:t>GroundTile</w:t>
+      </w:r>
+      <w:bookmarkEnd w:id="19"/>
+      <w:proofErr w:type="spellEnd"/>
+    </w:p>
+    <w:p>
+      <w:r>
+        <w:t>Deze klasse zorgt voor de ondergrond waarop Lars kan blijven staan.</w:t>
+      </w:r>
+    </w:p>
     <w:p/>
     <w:p/>
     <w:p/>
@@ -791,21 +2461,20 @@
           <w:szCs w:val="22"/>
         </w:rPr>
       </w:pPr>
-      <w:bookmarkStart w:id="4" w:name="_Toc510703514"/>
     </w:p>
     <w:p>
       <w:pPr>
         <w:pStyle w:val="Kop1"/>
       </w:pPr>
+      <w:bookmarkStart w:id="20" w:name="_Toc510705594"/>
       <w:r>
         <w:t>Conclusie</w:t>
       </w:r>
-      <w:bookmarkEnd w:id="4"/>
-    </w:p>
-    <w:p/>
-    <w:p>
-      <w:r>
-        <w:lastRenderedPageBreak/>
+      <w:bookmarkEnd w:id="20"/>
+    </w:p>
+    <w:p/>
+    <w:p>
+      <w:r>
         <w:t>In dit document hebben we gekeken naar het technische ontwerp van onze game. Het klassendiagram wordt door ons verder uitgewerkt in Java. Het klassendiagram is duidelijk en geeft ons een goede basis om te beginnen met programmeren.</w:t>
       </w:r>
     </w:p>
@@ -822,7 +2491,7 @@
 </file>
 
 <file path=word/endnotes.xml><?xml version="1.0" encoding="utf-8"?>
-<w:endnotes xmlns:wpc="http://schemas.microsoft.com/office/word/2010/wordprocessingCanvas" xmlns:mc="http://schemas.openxmlformats.org/markup-compatibility/2006" xmlns:o="urn:schemas-microsoft-com:office:office" xmlns:r="http://schemas.openxmlformats.org/officeDocument/2006/relationships" xmlns:m="http://schemas.openxmlformats.org/officeDocument/2006/math" xmlns:v="urn:schemas-microsoft-com:vml" xmlns:wp14="http://schemas.microsoft.com/office/word/2010/wordprocessingDrawing" xmlns:wp="http://schemas.openxmlformats.org/drawingml/2006/wordprocessingDrawing" xmlns:w10="urn:schemas-microsoft-com:office:word" xmlns:w="http://schemas.openxmlformats.org/wordprocessingml/2006/main" xmlns:w14="http://schemas.microsoft.com/office/word/2010/wordml" xmlns:w15="http://schemas.microsoft.com/office/word/2012/wordml" xmlns:wpg="http://schemas.microsoft.com/office/word/2010/wordprocessingGroup" xmlns:wpi="http://schemas.microsoft.com/office/word/2010/wordprocessingInk" xmlns:wne="http://schemas.microsoft.com/office/word/2006/wordml" xmlns:wps="http://schemas.microsoft.com/office/word/2010/wordprocessingShape" mc:Ignorable="w14 w15 wp14">
+<w:endnotes xmlns:wpc="http://schemas.microsoft.com/office/word/2010/wordprocessingCanvas" xmlns:cx="http://schemas.microsoft.com/office/drawing/2014/chartex" xmlns:cx1="http://schemas.microsoft.com/office/drawing/2015/9/8/chartex" xmlns:cx2="http://schemas.microsoft.com/office/drawing/2015/10/21/chartex" xmlns:cx3="http://schemas.microsoft.com/office/drawing/2016/5/9/chartex" xmlns:cx4="http://schemas.microsoft.com/office/drawing/2016/5/10/chartex" xmlns:cx5="http://schemas.microsoft.com/office/drawing/2016/5/11/chartex" xmlns:cx6="http://schemas.microsoft.com/office/drawing/2016/5/12/chartex" xmlns:cx7="http://schemas.microsoft.com/office/drawing/2016/5/13/chartex" xmlns:cx8="http://schemas.microsoft.com/office/drawing/2016/5/14/chartex" xmlns:mc="http://schemas.openxmlformats.org/markup-compatibility/2006" xmlns:aink="http://schemas.microsoft.com/office/drawing/2016/ink" xmlns:am3d="http://schemas.microsoft.com/office/drawing/2017/model3d" xmlns:o="urn:schemas-microsoft-com:office:office" xmlns:r="http://schemas.openxmlformats.org/officeDocument/2006/relationships" xmlns:m="http://schemas.openxmlformats.org/officeDocument/2006/math" xmlns:v="urn:schemas-microsoft-com:vml" xmlns:wp14="http://schemas.microsoft.com/office/word/2010/wordprocessingDrawing" xmlns:wp="http://schemas.openxmlformats.org/drawingml/2006/wordprocessingDrawing" xmlns:w10="urn:schemas-microsoft-com:office:word" xmlns:w="http://schemas.openxmlformats.org/wordprocessingml/2006/main" xmlns:w14="http://schemas.microsoft.com/office/word/2010/wordml" xmlns:w15="http://schemas.microsoft.com/office/word/2012/wordml" xmlns:w16cid="http://schemas.microsoft.com/office/word/2016/wordml/cid" xmlns:w16se="http://schemas.microsoft.com/office/word/2015/wordml/symex" xmlns:wpg="http://schemas.microsoft.com/office/word/2010/wordprocessingGroup" xmlns:wpi="http://schemas.microsoft.com/office/word/2010/wordprocessingInk" xmlns:wne="http://schemas.microsoft.com/office/word/2006/wordml" xmlns:wps="http://schemas.microsoft.com/office/word/2010/wordprocessingShape" mc:Ignorable="w14 w15 w16se w16cid wp14">
   <w:endnote w:type="separator" w:id="-1">
     <w:p>
       <w:pPr>
@@ -847,7 +2516,7 @@
 </file>
 
 <file path=word/footer1.xml><?xml version="1.0" encoding="utf-8"?>
-<w:ftr xmlns:wpc="http://schemas.microsoft.com/office/word/2010/wordprocessingCanvas" xmlns:mc="http://schemas.openxmlformats.org/markup-compatibility/2006" xmlns:o="urn:schemas-microsoft-com:office:office" xmlns:r="http://schemas.openxmlformats.org/officeDocument/2006/relationships" xmlns:m="http://schemas.openxmlformats.org/officeDocument/2006/math" xmlns:v="urn:schemas-microsoft-com:vml" xmlns:wp14="http://schemas.microsoft.com/office/word/2010/wordprocessingDrawing" xmlns:wp="http://schemas.openxmlformats.org/drawingml/2006/wordprocessingDrawing" xmlns:w10="urn:schemas-microsoft-com:office:word" xmlns:w="http://schemas.openxmlformats.org/wordprocessingml/2006/main" xmlns:w14="http://schemas.microsoft.com/office/word/2010/wordml" xmlns:w15="http://schemas.microsoft.com/office/word/2012/wordml" xmlns:wpg="http://schemas.microsoft.com/office/word/2010/wordprocessingGroup" xmlns:wpi="http://schemas.microsoft.com/office/word/2010/wordprocessingInk" xmlns:wne="http://schemas.microsoft.com/office/word/2006/wordml" xmlns:wps="http://schemas.microsoft.com/office/word/2010/wordprocessingShape" mc:Ignorable="w14 w15 wp14">
+<w:ftr xmlns:wpc="http://schemas.microsoft.com/office/word/2010/wordprocessingCanvas" xmlns:cx="http://schemas.microsoft.com/office/drawing/2014/chartex" xmlns:cx1="http://schemas.microsoft.com/office/drawing/2015/9/8/chartex" xmlns:cx2="http://schemas.microsoft.com/office/drawing/2015/10/21/chartex" xmlns:cx3="http://schemas.microsoft.com/office/drawing/2016/5/9/chartex" xmlns:cx4="http://schemas.microsoft.com/office/drawing/2016/5/10/chartex" xmlns:cx5="http://schemas.microsoft.com/office/drawing/2016/5/11/chartex" xmlns:cx6="http://schemas.microsoft.com/office/drawing/2016/5/12/chartex" xmlns:cx7="http://schemas.microsoft.com/office/drawing/2016/5/13/chartex" xmlns:cx8="http://schemas.microsoft.com/office/drawing/2016/5/14/chartex" xmlns:mc="http://schemas.openxmlformats.org/markup-compatibility/2006" xmlns:aink="http://schemas.microsoft.com/office/drawing/2016/ink" xmlns:am3d="http://schemas.microsoft.com/office/drawing/2017/model3d" xmlns:o="urn:schemas-microsoft-com:office:office" xmlns:r="http://schemas.openxmlformats.org/officeDocument/2006/relationships" xmlns:m="http://schemas.openxmlformats.org/officeDocument/2006/math" xmlns:v="urn:schemas-microsoft-com:vml" xmlns:wp14="http://schemas.microsoft.com/office/word/2010/wordprocessingDrawing" xmlns:wp="http://schemas.openxmlformats.org/drawingml/2006/wordprocessingDrawing" xmlns:w10="urn:schemas-microsoft-com:office:word" xmlns:w="http://schemas.openxmlformats.org/wordprocessingml/2006/main" xmlns:w14="http://schemas.microsoft.com/office/word/2010/wordml" xmlns:w15="http://schemas.microsoft.com/office/word/2012/wordml" xmlns:w16cid="http://schemas.microsoft.com/office/word/2016/wordml/cid" xmlns:w16se="http://schemas.microsoft.com/office/word/2015/wordml/symex" xmlns:wpg="http://schemas.microsoft.com/office/word/2010/wordprocessingGroup" xmlns:wpi="http://schemas.microsoft.com/office/word/2010/wordprocessingInk" xmlns:wne="http://schemas.microsoft.com/office/word/2006/wordml" xmlns:wps="http://schemas.microsoft.com/office/word/2010/wordprocessingShape" mc:Ignorable="w14 w15 w16se w16cid wp14">
   <w:sdt>
     <w:sdtPr>
       <w:id w:val="-1592384523"/>
@@ -856,6 +2525,7 @@
         <w:docPartUnique/>
       </w:docPartObj>
     </w:sdtPr>
+    <w:sdtEndPr/>
     <w:sdtContent>
       <w:p>
         <w:pPr>
@@ -892,7 +2562,7 @@
 </file>
 
 <file path=word/footnotes.xml><?xml version="1.0" encoding="utf-8"?>
-<w:footnotes xmlns:wpc="http://schemas.microsoft.com/office/word/2010/wordprocessingCanvas" xmlns:mc="http://schemas.openxmlformats.org/markup-compatibility/2006" xmlns:o="urn:schemas-microsoft-com:office:office" xmlns:r="http://schemas.openxmlformats.org/officeDocument/2006/relationships" xmlns:m="http://schemas.openxmlformats.org/officeDocument/2006/math" xmlns:v="urn:schemas-microsoft-com:vml" xmlns:wp14="http://schemas.microsoft.com/office/word/2010/wordprocessingDrawing" xmlns:wp="http://schemas.openxmlformats.org/drawingml/2006/wordprocessingDrawing" xmlns:w10="urn:schemas-microsoft-com:office:word" xmlns:w="http://schemas.openxmlformats.org/wordprocessingml/2006/main" xmlns:w14="http://schemas.microsoft.com/office/word/2010/wordml" xmlns:w15="http://schemas.microsoft.com/office/word/2012/wordml" xmlns:wpg="http://schemas.microsoft.com/office/word/2010/wordprocessingGroup" xmlns:wpi="http://schemas.microsoft.com/office/word/2010/wordprocessingInk" xmlns:wne="http://schemas.microsoft.com/office/word/2006/wordml" xmlns:wps="http://schemas.microsoft.com/office/word/2010/wordprocessingShape" mc:Ignorable="w14 w15 wp14">
+<w:footnotes xmlns:wpc="http://schemas.microsoft.com/office/word/2010/wordprocessingCanvas" xmlns:cx="http://schemas.microsoft.com/office/drawing/2014/chartex" xmlns:cx1="http://schemas.microsoft.com/office/drawing/2015/9/8/chartex" xmlns:cx2="http://schemas.microsoft.com/office/drawing/2015/10/21/chartex" xmlns:cx3="http://schemas.microsoft.com/office/drawing/2016/5/9/chartex" xmlns:cx4="http://schemas.microsoft.com/office/drawing/2016/5/10/chartex" xmlns:cx5="http://schemas.microsoft.com/office/drawing/2016/5/11/chartex" xmlns:cx6="http://schemas.microsoft.com/office/drawing/2016/5/12/chartex" xmlns:cx7="http://schemas.microsoft.com/office/drawing/2016/5/13/chartex" xmlns:cx8="http://schemas.microsoft.com/office/drawing/2016/5/14/chartex" xmlns:mc="http://schemas.openxmlformats.org/markup-compatibility/2006" xmlns:aink="http://schemas.microsoft.com/office/drawing/2016/ink" xmlns:am3d="http://schemas.microsoft.com/office/drawing/2017/model3d" xmlns:o="urn:schemas-microsoft-com:office:office" xmlns:r="http://schemas.openxmlformats.org/officeDocument/2006/relationships" xmlns:m="http://schemas.openxmlformats.org/officeDocument/2006/math" xmlns:v="urn:schemas-microsoft-com:vml" xmlns:wp14="http://schemas.microsoft.com/office/word/2010/wordprocessingDrawing" xmlns:wp="http://schemas.openxmlformats.org/drawingml/2006/wordprocessingDrawing" xmlns:w10="urn:schemas-microsoft-com:office:word" xmlns:w="http://schemas.openxmlformats.org/wordprocessingml/2006/main" xmlns:w14="http://schemas.microsoft.com/office/word/2010/wordml" xmlns:w15="http://schemas.microsoft.com/office/word/2012/wordml" xmlns:w16cid="http://schemas.microsoft.com/office/word/2016/wordml/cid" xmlns:w16se="http://schemas.microsoft.com/office/word/2015/wordml/symex" xmlns:wpg="http://schemas.microsoft.com/office/word/2010/wordprocessingGroup" xmlns:wpi="http://schemas.microsoft.com/office/word/2010/wordprocessingInk" xmlns:wne="http://schemas.microsoft.com/office/word/2006/wordml" xmlns:wps="http://schemas.microsoft.com/office/word/2010/wordprocessingShape" mc:Ignorable="w14 w15 w16se w16cid wp14">
   <w:footnote w:type="separator" w:id="-1">
     <w:p>
       <w:pPr>
@@ -917,7 +2587,7 @@
 </file>
 
 <file path=word/styles.xml><?xml version="1.0" encoding="utf-8"?>
-<w:styles xmlns:mc="http://schemas.openxmlformats.org/markup-compatibility/2006" xmlns:r="http://schemas.openxmlformats.org/officeDocument/2006/relationships" xmlns:w="http://schemas.openxmlformats.org/wordprocessingml/2006/main" xmlns:w14="http://schemas.microsoft.com/office/word/2010/wordml" xmlns:w15="http://schemas.microsoft.com/office/word/2012/wordml" mc:Ignorable="w14 w15">
+<w:styles xmlns:mc="http://schemas.openxmlformats.org/markup-compatibility/2006" xmlns:r="http://schemas.openxmlformats.org/officeDocument/2006/relationships" xmlns:w="http://schemas.openxmlformats.org/wordprocessingml/2006/main" xmlns:w14="http://schemas.microsoft.com/office/word/2010/wordml" xmlns:w15="http://schemas.microsoft.com/office/word/2012/wordml" xmlns:w16cid="http://schemas.microsoft.com/office/word/2016/wordml/cid" xmlns:w16se="http://schemas.microsoft.com/office/word/2015/wordml/symex" mc:Ignorable="w14 w15 w16se w16cid">
   <w:docDefaults>
     <w:rPrDefault>
       <w:rPr>
@@ -933,7 +2603,7 @@
       </w:pPr>
     </w:pPrDefault>
   </w:docDefaults>
-  <w:latentStyles w:defLockedState="0" w:defUIPriority="99" w:defSemiHidden="0" w:defUnhideWhenUsed="0" w:defQFormat="0" w:count="371">
+  <w:latentStyles w:defLockedState="0" w:defUIPriority="99" w:defSemiHidden="0" w:defUnhideWhenUsed="0" w:defQFormat="0" w:count="375">
     <w:lsdException w:name="Normal" w:uiPriority="0" w:qFormat="1"/>
     <w:lsdException w:name="heading 1" w:uiPriority="9" w:qFormat="1"/>
     <w:lsdException w:name="heading 2" w:semiHidden="1" w:uiPriority="9" w:unhideWhenUsed="1" w:qFormat="1"/>
@@ -1039,7 +2709,6 @@
     <w:lsdException w:name="HTML Sample" w:semiHidden="1" w:unhideWhenUsed="1"/>
     <w:lsdException w:name="HTML Typewriter" w:semiHidden="1" w:unhideWhenUsed="1"/>
     <w:lsdException w:name="HTML Variable" w:semiHidden="1" w:unhideWhenUsed="1"/>
-    <w:lsdException w:name="Normal Table" w:semiHidden="1" w:unhideWhenUsed="1"/>
     <w:lsdException w:name="annotation subject" w:semiHidden="1" w:unhideWhenUsed="1"/>
     <w:lsdException w:name="No List" w:semiHidden="1" w:unhideWhenUsed="1"/>
     <w:lsdException w:name="Outline List 1" w:semiHidden="1" w:unhideWhenUsed="1"/>
@@ -1083,10 +2752,8 @@
     <w:lsdException w:name="Table Elegant" w:semiHidden="1" w:unhideWhenUsed="1"/>
     <w:lsdException w:name="Table Professional" w:semiHidden="1" w:unhideWhenUsed="1"/>
     <w:lsdException w:name="Table Subtle 1" w:semiHidden="1" w:unhideWhenUsed="1"/>
-    <w:lsdException w:name="Table Subtle 2" w:semiHidden="1" w:unhideWhenUsed="1"/>
     <w:lsdException w:name="Table Web 1" w:semiHidden="1" w:unhideWhenUsed="1"/>
     <w:lsdException w:name="Table Web 2" w:semiHidden="1" w:unhideWhenUsed="1"/>
-    <w:lsdException w:name="Table Web 3" w:semiHidden="1" w:unhideWhenUsed="1"/>
     <w:lsdException w:name="Balloon Text" w:semiHidden="1" w:unhideWhenUsed="1"/>
     <w:lsdException w:name="Table Grid" w:uiPriority="39"/>
     <w:lsdException w:name="Table Theme" w:semiHidden="1" w:unhideWhenUsed="1"/>
@@ -1305,6 +2972,10 @@
     <w:lsdException w:name="List Table 5 Dark Accent 6" w:uiPriority="50"/>
     <w:lsdException w:name="List Table 6 Colorful Accent 6" w:uiPriority="51"/>
     <w:lsdException w:name="List Table 7 Colorful Accent 6" w:uiPriority="52"/>
+    <w:lsdException w:name="Mention" w:semiHidden="1" w:unhideWhenUsed="1"/>
+    <w:lsdException w:name="Smart Hyperlink" w:semiHidden="1" w:unhideWhenUsed="1"/>
+    <w:lsdException w:name="Hashtag" w:semiHidden="1" w:unhideWhenUsed="1"/>
+    <w:lsdException w:name="Unresolved Mention" w:semiHidden="1" w:unhideWhenUsed="1"/>
   </w:latentStyles>
   <w:style w:type="paragraph" w:default="1" w:styleId="Standaard">
     <w:name w:val="Normal"/>
@@ -1329,6 +3000,72 @@
       <w:color w:val="2E74B5" w:themeColor="accent1" w:themeShade="BF"/>
       <w:sz w:val="32"/>
       <w:szCs w:val="32"/>
+    </w:rPr>
+  </w:style>
+  <w:style w:type="paragraph" w:styleId="Kop2">
+    <w:name w:val="heading 2"/>
+    <w:basedOn w:val="Standaard"/>
+    <w:next w:val="Standaard"/>
+    <w:link w:val="Kop2Char"/>
+    <w:uiPriority w:val="9"/>
+    <w:unhideWhenUsed/>
+    <w:qFormat/>
+    <w:rsid w:val="00DE4D54"/>
+    <w:pPr>
+      <w:keepNext/>
+      <w:keepLines/>
+      <w:spacing w:before="40" w:after="0"/>
+      <w:outlineLvl w:val="1"/>
+    </w:pPr>
+    <w:rPr>
+      <w:rFonts w:asciiTheme="majorHAnsi" w:eastAsiaTheme="majorEastAsia" w:hAnsiTheme="majorHAnsi" w:cstheme="majorBidi"/>
+      <w:color w:val="2E74B5" w:themeColor="accent1" w:themeShade="BF"/>
+      <w:sz w:val="26"/>
+      <w:szCs w:val="26"/>
+    </w:rPr>
+  </w:style>
+  <w:style w:type="paragraph" w:styleId="Kop3">
+    <w:name w:val="heading 3"/>
+    <w:basedOn w:val="Standaard"/>
+    <w:next w:val="Standaard"/>
+    <w:link w:val="Kop3Char"/>
+    <w:uiPriority w:val="9"/>
+    <w:unhideWhenUsed/>
+    <w:qFormat/>
+    <w:rsid w:val="00DE4D54"/>
+    <w:pPr>
+      <w:keepNext/>
+      <w:keepLines/>
+      <w:spacing w:before="40" w:after="0"/>
+      <w:outlineLvl w:val="2"/>
+    </w:pPr>
+    <w:rPr>
+      <w:rFonts w:asciiTheme="majorHAnsi" w:eastAsiaTheme="majorEastAsia" w:hAnsiTheme="majorHAnsi" w:cstheme="majorBidi"/>
+      <w:color w:val="1F4D78" w:themeColor="accent1" w:themeShade="7F"/>
+      <w:sz w:val="24"/>
+      <w:szCs w:val="24"/>
+    </w:rPr>
+  </w:style>
+  <w:style w:type="paragraph" w:styleId="Kop4">
+    <w:name w:val="heading 4"/>
+    <w:basedOn w:val="Standaard"/>
+    <w:next w:val="Standaard"/>
+    <w:link w:val="Kop4Char"/>
+    <w:uiPriority w:val="9"/>
+    <w:unhideWhenUsed/>
+    <w:qFormat/>
+    <w:rsid w:val="00DE4D54"/>
+    <w:pPr>
+      <w:keepNext/>
+      <w:keepLines/>
+      <w:spacing w:before="40" w:after="0"/>
+      <w:outlineLvl w:val="3"/>
+    </w:pPr>
+    <w:rPr>
+      <w:rFonts w:asciiTheme="majorHAnsi" w:eastAsiaTheme="majorEastAsia" w:hAnsiTheme="majorHAnsi" w:cstheme="majorBidi"/>
+      <w:i/>
+      <w:iCs/>
+      <w:color w:val="2E74B5" w:themeColor="accent1" w:themeShade="BF"/>
     </w:rPr>
   </w:style>
   <w:style w:type="character" w:default="1" w:styleId="Standaardalinea-lettertype">
@@ -1452,6 +3189,71 @@
     <w:link w:val="Voettekst"/>
     <w:uiPriority w:val="99"/>
     <w:rsid w:val="004C68E0"/>
+  </w:style>
+  <w:style w:type="character" w:customStyle="1" w:styleId="Kop2Char">
+    <w:name w:val="Kop 2 Char"/>
+    <w:basedOn w:val="Standaardalinea-lettertype"/>
+    <w:link w:val="Kop2"/>
+    <w:uiPriority w:val="9"/>
+    <w:rsid w:val="00DE4D54"/>
+    <w:rPr>
+      <w:rFonts w:asciiTheme="majorHAnsi" w:eastAsiaTheme="majorEastAsia" w:hAnsiTheme="majorHAnsi" w:cstheme="majorBidi"/>
+      <w:color w:val="2E74B5" w:themeColor="accent1" w:themeShade="BF"/>
+      <w:sz w:val="26"/>
+      <w:szCs w:val="26"/>
+    </w:rPr>
+  </w:style>
+  <w:style w:type="paragraph" w:styleId="Inhopg2">
+    <w:name w:val="toc 2"/>
+    <w:basedOn w:val="Standaard"/>
+    <w:next w:val="Standaard"/>
+    <w:autoRedefine/>
+    <w:uiPriority w:val="39"/>
+    <w:unhideWhenUsed/>
+    <w:rsid w:val="00DE4D54"/>
+    <w:pPr>
+      <w:spacing w:after="100"/>
+      <w:ind w:left="220"/>
+    </w:pPr>
+  </w:style>
+  <w:style w:type="character" w:customStyle="1" w:styleId="Kop3Char">
+    <w:name w:val="Kop 3 Char"/>
+    <w:basedOn w:val="Standaardalinea-lettertype"/>
+    <w:link w:val="Kop3"/>
+    <w:uiPriority w:val="9"/>
+    <w:rsid w:val="00DE4D54"/>
+    <w:rPr>
+      <w:rFonts w:asciiTheme="majorHAnsi" w:eastAsiaTheme="majorEastAsia" w:hAnsiTheme="majorHAnsi" w:cstheme="majorBidi"/>
+      <w:color w:val="1F4D78" w:themeColor="accent1" w:themeShade="7F"/>
+      <w:sz w:val="24"/>
+      <w:szCs w:val="24"/>
+    </w:rPr>
+  </w:style>
+  <w:style w:type="character" w:customStyle="1" w:styleId="Kop4Char">
+    <w:name w:val="Kop 4 Char"/>
+    <w:basedOn w:val="Standaardalinea-lettertype"/>
+    <w:link w:val="Kop4"/>
+    <w:uiPriority w:val="9"/>
+    <w:rsid w:val="00DE4D54"/>
+    <w:rPr>
+      <w:rFonts w:asciiTheme="majorHAnsi" w:eastAsiaTheme="majorEastAsia" w:hAnsiTheme="majorHAnsi" w:cstheme="majorBidi"/>
+      <w:i/>
+      <w:iCs/>
+      <w:color w:val="2E74B5" w:themeColor="accent1" w:themeShade="BF"/>
+    </w:rPr>
+  </w:style>
+  <w:style w:type="paragraph" w:styleId="Inhopg3">
+    <w:name w:val="toc 3"/>
+    <w:basedOn w:val="Standaard"/>
+    <w:next w:val="Standaard"/>
+    <w:autoRedefine/>
+    <w:uiPriority w:val="39"/>
+    <w:unhideWhenUsed/>
+    <w:rsid w:val="00DE4D54"/>
+    <w:pPr>
+      <w:spacing w:after="100"/>
+      <w:ind w:left="440"/>
+    </w:pPr>
   </w:style>
 </w:styles>
 </file>
@@ -1722,7 +3524,7 @@
 </file>
 
 <file path=customXml/itemProps1.xml><?xml version="1.0" encoding="utf-8"?>
-<ds:datastoreItem xmlns:ds="http://schemas.openxmlformats.org/officeDocument/2006/customXml" ds:itemID="{E6C175A8-134D-4BE8-AFCF-3E3C720CE43E}">
+<ds:datastoreItem xmlns:ds="http://schemas.openxmlformats.org/officeDocument/2006/customXml" ds:itemID="{EF06FC91-750D-4C40-B5EA-D4D6BA08901C}">
   <ds:schemaRefs>
     <ds:schemaRef ds:uri="http://schemas.openxmlformats.org/officeDocument/2006/bibliography"/>
   </ds:schemaRefs>

</xml_diff>